<commit_message>
del zip and upd autobiography
</commit_message>
<xml_diff>
--- a/自傳.docx
+++ b/自傳.docx
@@ -75,93 +75,99 @@
           <w:b/>
         </w:rPr>
       </w:pPr>
-      <w:r>
-        <w:rPr>
-          <w:rFonts w:hint="eastAsia"/>
-          <w:b/>
-        </w:rPr>
-        <w:t>課業表現</w:t>
-      </w:r>
-    </w:p>
-    <w:p>
-      <w:r>
-        <w:rPr>
-          <w:rFonts w:hint="eastAsia"/>
-        </w:rPr>
-        <w:t>GPA</w:t>
-      </w:r>
-      <w:r>
-        <w:rPr>
-          <w:rFonts w:hint="eastAsia"/>
-        </w:rPr>
-        <w:t>：</w:t>
-      </w:r>
-      <w:r>
-        <w:t>3.4</w:t>
-      </w:r>
-    </w:p>
-    <w:p>
-      <w:r>
-        <w:rPr>
-          <w:rFonts w:hint="eastAsia"/>
-        </w:rPr>
-        <w:t>系排名：</w:t>
-      </w:r>
-      <w:r>
-        <w:rPr>
-          <w:rFonts w:hint="eastAsia"/>
-        </w:rPr>
-        <w:t>5</w:t>
-      </w:r>
-      <w:r>
-        <w:t>8/100</w:t>
-      </w:r>
-    </w:p>
-    <w:p>
-      <w:r>
-        <w:rPr>
-          <w:rFonts w:hint="eastAsia"/>
-        </w:rPr>
-        <w:t>班排名：</w:t>
-      </w:r>
-      <w:r>
-        <w:t>28/52</w:t>
-      </w:r>
-    </w:p>
-    <w:p>
-      <w:r>
-        <w:rPr>
-          <w:rFonts w:hint="eastAsia"/>
-        </w:rPr>
-        <w:t>學業成績總平均：</w:t>
-      </w:r>
-      <w:r>
-        <w:rPr>
-          <w:rFonts w:hint="eastAsia"/>
-        </w:rPr>
-        <w:t>0</w:t>
-      </w:r>
-      <w:r>
-        <w:t>.37</w:t>
-      </w:r>
-    </w:p>
-    <w:p>
-      <w:r>
-        <w:rPr>
-          <w:rFonts w:hint="eastAsia"/>
-        </w:rPr>
-        <w:t>作品集</w:t>
-      </w:r>
-      <w:r>
-        <w:rPr>
-          <w:rFonts w:hint="eastAsia"/>
-        </w:rPr>
-        <w:t>：</w:t>
-      </w:r>
       <w:hyperlink r:id="rId5" w:history="1">
         <w:r>
           <w:rPr>
             <w:rStyle w:val="a3"/>
+            <w:rFonts w:hint="eastAsia"/>
+            <w:b/>
+            <w:color w:val="auto"/>
+            <w:u w:val="none"/>
+          </w:rPr>
+          <w:t>課業表現</w:t>
+        </w:r>
+      </w:hyperlink>
+    </w:p>
+    <w:p>
+      <w:r>
+        <w:rPr>
+          <w:rFonts w:hint="eastAsia"/>
+        </w:rPr>
+        <w:t>GPA</w:t>
+      </w:r>
+      <w:r>
+        <w:rPr>
+          <w:rFonts w:hint="eastAsia"/>
+        </w:rPr>
+        <w:t>：</w:t>
+      </w:r>
+      <w:r>
+        <w:t>3.4</w:t>
+      </w:r>
+    </w:p>
+    <w:p>
+      <w:r>
+        <w:rPr>
+          <w:rFonts w:hint="eastAsia"/>
+        </w:rPr>
+        <w:t>系排名：</w:t>
+      </w:r>
+      <w:r>
+        <w:rPr>
+          <w:rFonts w:hint="eastAsia"/>
+        </w:rPr>
+        <w:t>5</w:t>
+      </w:r>
+      <w:r>
+        <w:t>8/100</w:t>
+      </w:r>
+    </w:p>
+    <w:p>
+      <w:r>
+        <w:rPr>
+          <w:rFonts w:hint="eastAsia"/>
+        </w:rPr>
+        <w:t>班排名：</w:t>
+      </w:r>
+      <w:r>
+        <w:t>28/52</w:t>
+      </w:r>
+    </w:p>
+    <w:p>
+      <w:r>
+        <w:rPr>
+          <w:rFonts w:hint="eastAsia"/>
+        </w:rPr>
+        <w:t>學業成績總平均：</w:t>
+      </w:r>
+      <w:r>
+        <w:rPr>
+          <w:rFonts w:hint="eastAsia"/>
+        </w:rPr>
+        <w:t>0</w:t>
+      </w:r>
+      <w:r>
+        <w:t>.37</w:t>
+      </w:r>
+    </w:p>
+    <w:p>
+      <w:r>
+        <w:rPr>
+          <w:rFonts w:hint="eastAsia"/>
+        </w:rPr>
+        <w:t>作品集</w:t>
+      </w:r>
+      <w:r>
+        <w:rPr>
+          <w:rFonts w:hint="eastAsia"/>
+        </w:rPr>
+        <w:t>：</w:t>
+      </w:r>
+      <w:hyperlink r:id="rId6" w:history="1">
+        <w:r>
+          <w:rPr>
+            <w:rStyle w:val="a3"/>
+            <w:color w:val="auto"/>
           </w:rPr>
           <w:t>https://github.com/howcat/introduction</w:t>
         </w:r>
@@ -212,12 +218,16 @@
         </w:rPr>
         <w:t>(</w:t>
       </w:r>
-      <w:r>
-        <w:rPr>
-          <w:rFonts w:hint="eastAsia"/>
-        </w:rPr>
-        <w:t>連結</w:t>
-      </w:r>
+      <w:hyperlink r:id="rId7" w:history="1">
+        <w:r>
+          <w:rPr>
+            <w:rStyle w:val="a3"/>
+            <w:rFonts w:hint="eastAsia"/>
+            <w:color w:val="auto"/>
+          </w:rPr>
+          <w:t>連結</w:t>
+        </w:r>
+      </w:hyperlink>
       <w:r>
         <w:rPr>
           <w:rFonts w:hint="eastAsia"/>
@@ -483,6 +493,8 @@
         </w:rPr>
         <w:t>可以更方便的撰寫多方安全運算的程式。</w:t>
       </w:r>
+      <w:bookmarkStart w:id="0" w:name="_GoBack"/>
+      <w:bookmarkEnd w:id="0"/>
     </w:p>
     <w:p>
       <w:pPr>
@@ -833,79 +845,86 @@
         </w:rPr>
         <w:t>(</w:t>
       </w:r>
-      <w:r>
-        <w:rPr>
-          <w:rFonts w:hint="eastAsia"/>
-        </w:rPr>
-        <w:t>資料結構</w:t>
-      </w:r>
-      <w:r>
-        <w:rPr>
-          <w:rFonts w:hint="eastAsia"/>
-        </w:rPr>
-        <w:t>作業</w:t>
-      </w:r>
-      <w:r>
-        <w:rPr>
-          <w:rFonts w:hint="eastAsia"/>
-        </w:rPr>
-        <w:t>)</w:t>
-      </w:r>
-    </w:p>
-    <w:p>
-      <w:pPr>
-        <w:tabs>
-          <w:tab w:val="left" w:pos="3015"/>
-        </w:tabs>
-      </w:pPr>
-      <w:r>
-        <w:rPr>
-          <w:b/>
-        </w:rPr>
-        <w:t>HTML/CSS</w:t>
-      </w:r>
-      <w:r>
-        <w:rPr>
-          <w:rFonts w:hint="eastAsia"/>
-        </w:rPr>
-        <w:t>：</w:t>
-      </w:r>
-    </w:p>
-    <w:p>
-      <w:pPr>
-        <w:tabs>
-          <w:tab w:val="left" w:pos="3015"/>
-        </w:tabs>
-      </w:pPr>
-      <w:r>
-        <w:rPr>
-          <w:rFonts w:hint="eastAsia"/>
-        </w:rPr>
-        <w:t>軟體工程期末專題</w:t>
-      </w:r>
-      <w:r>
-        <w:rPr>
-          <w:rFonts w:hint="eastAsia"/>
-        </w:rPr>
-        <w:t>的</w:t>
-      </w:r>
-      <w:r>
-        <w:rPr>
-          <w:rFonts w:hint="eastAsia"/>
-        </w:rPr>
-        <w:t>前端部分</w:t>
-      </w:r>
-      <w:r>
-        <w:rPr>
-          <w:rFonts w:hint="eastAsia"/>
-        </w:rPr>
-        <w:t>(</w:t>
-      </w:r>
-      <w:hyperlink r:id="rId6" w:history="1">
+      <w:hyperlink r:id="rId8" w:history="1">
         <w:r>
           <w:rPr>
             <w:rStyle w:val="a3"/>
             <w:rFonts w:hint="eastAsia"/>
+            <w:color w:val="auto"/>
+          </w:rPr>
+          <w:t>資料結構</w:t>
+        </w:r>
+        <w:r>
+          <w:rPr>
+            <w:rStyle w:val="a3"/>
+            <w:rFonts w:hint="eastAsia"/>
+            <w:color w:val="auto"/>
+          </w:rPr>
+          <w:t>作業</w:t>
+        </w:r>
+      </w:hyperlink>
+      <w:r>
+        <w:rPr>
+          <w:rFonts w:hint="eastAsia"/>
+        </w:rPr>
+        <w:t>)</w:t>
+      </w:r>
+    </w:p>
+    <w:p>
+      <w:pPr>
+        <w:tabs>
+          <w:tab w:val="left" w:pos="3015"/>
+        </w:tabs>
+      </w:pPr>
+      <w:r>
+        <w:rPr>
+          <w:b/>
+        </w:rPr>
+        <w:t>HTML/CSS</w:t>
+      </w:r>
+      <w:r>
+        <w:rPr>
+          <w:rFonts w:hint="eastAsia"/>
+        </w:rPr>
+        <w:t>：</w:t>
+      </w:r>
+    </w:p>
+    <w:p>
+      <w:pPr>
+        <w:tabs>
+          <w:tab w:val="left" w:pos="3015"/>
+        </w:tabs>
+      </w:pPr>
+      <w:r>
+        <w:rPr>
+          <w:rFonts w:hint="eastAsia"/>
+        </w:rPr>
+        <w:t>軟體工程期末專題</w:t>
+      </w:r>
+      <w:r>
+        <w:rPr>
+          <w:rFonts w:hint="eastAsia"/>
+        </w:rPr>
+        <w:t>的</w:t>
+      </w:r>
+      <w:r>
+        <w:rPr>
+          <w:rFonts w:hint="eastAsia"/>
+        </w:rPr>
+        <w:t>前端部分</w:t>
+      </w:r>
+      <w:r>
+        <w:rPr>
+          <w:rFonts w:hint="eastAsia"/>
+        </w:rPr>
+        <w:t>(</w:t>
+      </w:r>
+      <w:hyperlink r:id="rId9" w:history="1">
+        <w:r>
+          <w:rPr>
+            <w:rStyle w:val="a3"/>
+            <w:rFonts w:hint="eastAsia"/>
+            <w:color w:val="auto"/>
           </w:rPr>
           <w:t>demo</w:t>
         </w:r>
@@ -913,6 +932,7 @@
           <w:rPr>
             <w:rStyle w:val="a3"/>
             <w:rFonts w:hint="eastAsia"/>
+            <w:color w:val="auto"/>
           </w:rPr>
           <w:t>影片</w:t>
         </w:r>
@@ -953,6 +973,7 @@
         <w:rPr>
           <w:rFonts w:hint="eastAsia"/>
         </w:rPr>
+        <w:lastRenderedPageBreak/>
         <w:t>利用深度學習來預測</w:t>
       </w:r>
       <w:r>
@@ -967,111 +988,128 @@
         </w:rPr>
         <w:t>(</w:t>
       </w:r>
-      <w:r>
-        <w:rPr>
-          <w:rFonts w:hint="eastAsia"/>
-        </w:rPr>
-        <w:t>深度學習概論期中考</w:t>
-      </w:r>
-      <w:r>
-        <w:rPr>
-          <w:rFonts w:hint="eastAsia"/>
-        </w:rPr>
-        <w:t>)</w:t>
-      </w:r>
-    </w:p>
-    <w:p>
-      <w:pPr>
-        <w:tabs>
-          <w:tab w:val="left" w:pos="3015"/>
-        </w:tabs>
-      </w:pPr>
-    </w:p>
-    <w:p>
-      <w:pPr>
-        <w:tabs>
-          <w:tab w:val="left" w:pos="3015"/>
-        </w:tabs>
-        <w:rPr>
-          <w:b/>
-        </w:rPr>
-      </w:pPr>
-      <w:r>
-        <w:rPr>
-          <w:rFonts w:hint="eastAsia"/>
-          <w:b/>
-        </w:rPr>
-        <w:t>三、特殊經歷</w:t>
-      </w:r>
-    </w:p>
-    <w:p>
-      <w:pPr>
-        <w:tabs>
-          <w:tab w:val="left" w:pos="3015"/>
-        </w:tabs>
-      </w:pPr>
-      <w:r>
-        <w:rPr>
-          <w:rFonts w:hint="eastAsia"/>
-        </w:rPr>
-        <w:t>1</w:t>
-      </w:r>
-      <w:r>
-        <w:t>.</w:t>
-      </w:r>
-      <w:r>
-        <w:rPr>
-          <w:rFonts w:hint="eastAsia"/>
-        </w:rPr>
-        <w:t xml:space="preserve"> </w:t>
-      </w:r>
-      <w:r>
-        <w:rPr>
-          <w:rFonts w:hint="eastAsia"/>
-        </w:rPr>
-        <w:t>教育部</w:t>
-      </w:r>
-      <w:r>
-        <w:rPr>
-          <w:rFonts w:hint="eastAsia"/>
-        </w:rPr>
-        <w:t>ITSA</w:t>
-      </w:r>
-      <w:r>
-        <w:rPr>
-          <w:rFonts w:hint="eastAsia"/>
-        </w:rPr>
-        <w:t>極客挑戰賽</w:t>
-      </w:r>
-      <w:r>
-        <w:rPr>
-          <w:rFonts w:hint="eastAsia"/>
-        </w:rPr>
-        <w:t>初賽通過</w:t>
-      </w:r>
-      <w:r>
-        <w:rPr>
-          <w:rFonts w:hint="eastAsia"/>
-        </w:rPr>
-        <w:t>(</w:t>
-      </w:r>
-      <w:r>
-        <w:rPr>
-          <w:rFonts w:hint="eastAsia"/>
-        </w:rPr>
-        <w:t>證明</w:t>
-      </w:r>
-      <w:r>
-        <w:rPr>
-          <w:rFonts w:hint="eastAsia"/>
-        </w:rPr>
-        <w:t>、</w:t>
-      </w:r>
-      <w:hyperlink r:id="rId7" w:history="1">
+      <w:hyperlink r:id="rId10" w:history="1">
         <w:r>
           <w:rPr>
             <w:rStyle w:val="a3"/>
             <w:rFonts w:hint="eastAsia"/>
+            <w:color w:val="auto"/>
+          </w:rPr>
+          <w:t>深度學習概論期中考</w:t>
+        </w:r>
+      </w:hyperlink>
+      <w:r>
+        <w:rPr>
+          <w:rFonts w:hint="eastAsia"/>
+        </w:rPr>
+        <w:t>)</w:t>
+      </w:r>
+    </w:p>
+    <w:p>
+      <w:pPr>
+        <w:tabs>
+          <w:tab w:val="left" w:pos="3015"/>
+        </w:tabs>
+      </w:pPr>
+    </w:p>
+    <w:p>
+      <w:pPr>
+        <w:tabs>
+          <w:tab w:val="left" w:pos="3015"/>
+        </w:tabs>
+        <w:rPr>
+          <w:b/>
+        </w:rPr>
+      </w:pPr>
+      <w:r>
+        <w:rPr>
+          <w:rFonts w:hint="eastAsia"/>
+          <w:b/>
+        </w:rPr>
+        <w:t>三、特殊經歷</w:t>
+      </w:r>
+    </w:p>
+    <w:p>
+      <w:pPr>
+        <w:tabs>
+          <w:tab w:val="left" w:pos="3015"/>
+        </w:tabs>
+      </w:pPr>
+      <w:r>
+        <w:rPr>
+          <w:rFonts w:hint="eastAsia"/>
+        </w:rPr>
+        <w:t>1</w:t>
+      </w:r>
+      <w:r>
+        <w:t>.</w:t>
+      </w:r>
+      <w:r>
+        <w:rPr>
+          <w:rFonts w:hint="eastAsia"/>
+        </w:rPr>
+        <w:t xml:space="preserve"> </w:t>
+      </w:r>
+      <w:r>
+        <w:rPr>
+          <w:rFonts w:hint="eastAsia"/>
+        </w:rPr>
+        <w:t>教育部</w:t>
+      </w:r>
+      <w:r>
+        <w:rPr>
+          <w:rFonts w:hint="eastAsia"/>
+        </w:rPr>
+        <w:t>ITSA</w:t>
+      </w:r>
+      <w:proofErr w:type="gramStart"/>
+      <w:r>
+        <w:rPr>
+          <w:rFonts w:hint="eastAsia"/>
+        </w:rPr>
+        <w:t>極</w:t>
+      </w:r>
+      <w:proofErr w:type="gramEnd"/>
+      <w:r>
+        <w:rPr>
+          <w:rFonts w:hint="eastAsia"/>
+        </w:rPr>
+        <w:t>客挑戰賽</w:t>
+      </w:r>
+      <w:r>
+        <w:rPr>
+          <w:rFonts w:hint="eastAsia"/>
+        </w:rPr>
+        <w:t>初賽通過</w:t>
+      </w:r>
+      <w:r>
+        <w:rPr>
+          <w:rFonts w:hint="eastAsia"/>
+        </w:rPr>
+        <w:t>(</w:t>
+      </w:r>
+      <w:hyperlink r:id="rId11" w:history="1">
+        <w:r>
+          <w:rPr>
+            <w:rStyle w:val="a3"/>
+            <w:rFonts w:hint="eastAsia"/>
+            <w:color w:val="auto"/>
+          </w:rPr>
+          <w:t>證明</w:t>
+        </w:r>
+      </w:hyperlink>
+      <w:r>
+        <w:rPr>
+          <w:rFonts w:hint="eastAsia"/>
+        </w:rPr>
+        <w:t>、</w:t>
+      </w:r>
+      <w:hyperlink r:id="rId12" w:history="1">
+        <w:r>
+          <w:rPr>
+            <w:rStyle w:val="a3"/>
+            <w:rFonts w:hint="eastAsia"/>
+            <w:color w:val="auto"/>
           </w:rPr>
           <w:t>決賽名單</w:t>
         </w:r>
@@ -1082,8 +1120,6 @@
         </w:rPr>
         <w:t>)</w:t>
       </w:r>
-      <w:bookmarkStart w:id="0" w:name="_GoBack"/>
-      <w:bookmarkEnd w:id="0"/>
     </w:p>
     <w:p>
       <w:pPr>
@@ -1118,12 +1154,16 @@
         </w:rPr>
         <w:t>(</w:t>
       </w:r>
-      <w:r>
-        <w:rPr>
-          <w:rFonts w:hint="eastAsia"/>
-        </w:rPr>
-        <w:t>證明</w:t>
-      </w:r>
+      <w:hyperlink r:id="rId13" w:history="1">
+        <w:r>
+          <w:rPr>
+            <w:rStyle w:val="a3"/>
+            <w:rFonts w:hint="eastAsia"/>
+            <w:color w:val="auto"/>
+          </w:rPr>
+          <w:t>證明</w:t>
+        </w:r>
+      </w:hyperlink>
       <w:r>
         <w:rPr>
           <w:rFonts w:hint="eastAsia"/>
@@ -1173,12 +1213,16 @@
         </w:rPr>
         <w:t>(</w:t>
       </w:r>
-      <w:r>
-        <w:rPr>
-          <w:rFonts w:hint="eastAsia"/>
-        </w:rPr>
-        <w:t>證明</w:t>
-      </w:r>
+      <w:hyperlink r:id="rId14" w:history="1">
+        <w:r>
+          <w:rPr>
+            <w:rStyle w:val="a3"/>
+            <w:rFonts w:hint="eastAsia"/>
+            <w:color w:val="auto"/>
+          </w:rPr>
+          <w:t>證明</w:t>
+        </w:r>
+      </w:hyperlink>
       <w:r>
         <w:rPr>
           <w:rFonts w:hint="eastAsia"/>
@@ -1188,7 +1232,7 @@
     </w:p>
     <w:sectPr>
       <w:pgSz w:w="11906" w:h="16838"/>
-      <w:pgMar w:top="720" w:right="720" w:bottom="720" w:left="720" w:header="851" w:footer="992" w:gutter="0"/>
+      <w:pgMar w:top="1440" w:right="1800" w:bottom="1440" w:left="1800" w:header="851" w:footer="992" w:gutter="0"/>
       <w:cols w:space="425"/>
       <w:docGrid w:type="lines" w:linePitch="360"/>
     </w:sectPr>
@@ -2188,6 +2232,18 @@
       <w:ind w:leftChars="200" w:left="480"/>
     </w:pPr>
   </w:style>
+  <w:style w:type="character" w:styleId="a6">
+    <w:name w:val="FollowedHyperlink"/>
+    <w:basedOn w:val="a0"/>
+    <w:uiPriority w:val="99"/>
+    <w:semiHidden/>
+    <w:unhideWhenUsed/>
+    <w:rsid w:val="00B739B3"/>
+    <w:rPr>
+      <w:color w:val="954F72" w:themeColor="followedHyperlink"/>
+      <w:u w:val="single"/>
+    </w:rPr>
+  </w:style>
 </w:styles>
 </file>
 

</xml_diff>